<commit_message>
Samo za @nikolu hahaha
</commit_message>
<xml_diff>
--- a/Documentation/Izvestaj_II_faza_PathFinders.docx
+++ b/Documentation/Izvestaj_II_faza_PathFinders.docx
@@ -4,7 +4,7 @@
   <w:body>
     <w:p>
       <w:pPr>
-        <w:spacing w:before="120" w:after="0" w:line="240" w:lineRule="auto"/>
+        <w:spacing w:after="120" w:line="240" w:lineRule="auto"/>
         <w:jc w:val="center"/>
         <w:rPr>
           <w:b/>
@@ -31,7 +31,15 @@
     </w:p>
     <w:p>
       <w:pPr>
-        <w:spacing w:before="120" w:after="0" w:line="240" w:lineRule="auto"/>
+        <w:spacing w:after="120" w:line="240" w:lineRule="auto"/>
+        <w:rPr>
+          <w:sz w:val="24"/>
+        </w:rPr>
+      </w:pPr>
+    </w:p>
+    <w:p>
+      <w:pPr>
+        <w:spacing w:after="120" w:line="240" w:lineRule="auto"/>
         <w:rPr>
           <w:sz w:val="24"/>
           <w:lang w:val="sr-Latn-RS"/>
@@ -102,7 +110,7 @@
     <w:p>
       <w:pPr>
         <w:shd w:val="clear" w:color="auto" w:fill="1E1E1E"/>
-        <w:spacing w:after="0" w:line="285" w:lineRule="atLeast"/>
+        <w:spacing w:after="120" w:line="285" w:lineRule="atLeast"/>
         <w:rPr>
           <w:rFonts w:ascii="Consolas" w:eastAsia="Times New Roman" w:hAnsi="Consolas" w:cs="Times New Roman"/>
           <w:color w:val="D4D4D4"/>
@@ -186,7 +194,7 @@
     <w:p>
       <w:pPr>
         <w:shd w:val="clear" w:color="auto" w:fill="1E1E1E"/>
-        <w:spacing w:after="0" w:line="285" w:lineRule="atLeast"/>
+        <w:spacing w:after="120" w:line="285" w:lineRule="atLeast"/>
         <w:rPr>
           <w:rFonts w:ascii="Consolas" w:eastAsia="Times New Roman" w:hAnsi="Consolas" w:cs="Times New Roman"/>
           <w:color w:val="D4D4D4"/>
@@ -252,7 +260,7 @@
     <w:p>
       <w:pPr>
         <w:shd w:val="clear" w:color="auto" w:fill="1E1E1E"/>
-        <w:spacing w:after="0" w:line="285" w:lineRule="atLeast"/>
+        <w:spacing w:after="120" w:line="285" w:lineRule="atLeast"/>
         <w:rPr>
           <w:rFonts w:ascii="Consolas" w:eastAsia="Times New Roman" w:hAnsi="Consolas" w:cs="Times New Roman"/>
           <w:color w:val="D4D4D4"/>
@@ -489,7 +497,7 @@
     <w:p>
       <w:pPr>
         <w:shd w:val="clear" w:color="auto" w:fill="1E1E1E"/>
-        <w:spacing w:after="0" w:line="285" w:lineRule="atLeast"/>
+        <w:spacing w:after="120" w:line="285" w:lineRule="atLeast"/>
         <w:rPr>
           <w:rFonts w:ascii="Consolas" w:eastAsia="Times New Roman" w:hAnsi="Consolas" w:cs="Times New Roman"/>
           <w:color w:val="D4D4D4"/>
@@ -546,7 +554,7 @@
     <w:p>
       <w:pPr>
         <w:shd w:val="clear" w:color="auto" w:fill="1E1E1E"/>
-        <w:spacing w:after="0" w:line="285" w:lineRule="atLeast"/>
+        <w:spacing w:after="120" w:line="285" w:lineRule="atLeast"/>
         <w:rPr>
           <w:rFonts w:ascii="Consolas" w:eastAsia="Times New Roman" w:hAnsi="Consolas" w:cs="Times New Roman"/>
           <w:color w:val="D4D4D4"/>
@@ -603,7 +611,7 @@
     <w:p>
       <w:pPr>
         <w:shd w:val="clear" w:color="auto" w:fill="1E1E1E"/>
-        <w:spacing w:after="0" w:line="285" w:lineRule="atLeast"/>
+        <w:spacing w:after="120" w:line="285" w:lineRule="atLeast"/>
         <w:rPr>
           <w:rFonts w:ascii="Consolas" w:eastAsia="Times New Roman" w:hAnsi="Consolas" w:cs="Times New Roman"/>
           <w:color w:val="D4D4D4"/>
@@ -642,7 +650,7 @@
     <w:p>
       <w:pPr>
         <w:shd w:val="clear" w:color="auto" w:fill="1E1E1E"/>
-        <w:spacing w:after="0" w:line="285" w:lineRule="atLeast"/>
+        <w:spacing w:after="120" w:line="285" w:lineRule="atLeast"/>
         <w:rPr>
           <w:rFonts w:ascii="Consolas" w:eastAsia="Times New Roman" w:hAnsi="Consolas" w:cs="Times New Roman"/>
           <w:color w:val="D4D4D4"/>
@@ -753,7 +761,7 @@
     <w:p>
       <w:pPr>
         <w:shd w:val="clear" w:color="auto" w:fill="1E1E1E"/>
-        <w:spacing w:after="0" w:line="285" w:lineRule="atLeast"/>
+        <w:spacing w:after="120" w:line="285" w:lineRule="atLeast"/>
         <w:rPr>
           <w:rFonts w:ascii="Consolas" w:eastAsia="Times New Roman" w:hAnsi="Consolas" w:cs="Times New Roman"/>
           <w:color w:val="D4D4D4"/>
@@ -864,7 +872,7 @@
     <w:p>
       <w:pPr>
         <w:shd w:val="clear" w:color="auto" w:fill="1E1E1E"/>
-        <w:spacing w:after="0" w:line="285" w:lineRule="atLeast"/>
+        <w:spacing w:after="120" w:line="285" w:lineRule="atLeast"/>
         <w:rPr>
           <w:rFonts w:ascii="Consolas" w:eastAsia="Times New Roman" w:hAnsi="Consolas" w:cs="Times New Roman"/>
           <w:color w:val="D4D4D4"/>
@@ -930,7 +938,7 @@
     <w:p>
       <w:pPr>
         <w:shd w:val="clear" w:color="auto" w:fill="1E1E1E"/>
-        <w:spacing w:after="0" w:line="285" w:lineRule="atLeast"/>
+        <w:spacing w:after="120" w:line="285" w:lineRule="atLeast"/>
         <w:rPr>
           <w:rFonts w:ascii="Consolas" w:eastAsia="Times New Roman" w:hAnsi="Consolas" w:cs="Times New Roman"/>
           <w:color w:val="D4D4D4"/>
@@ -1041,7 +1049,7 @@
     <w:p>
       <w:pPr>
         <w:shd w:val="clear" w:color="auto" w:fill="1E1E1E"/>
-        <w:spacing w:after="0" w:line="285" w:lineRule="atLeast"/>
+        <w:spacing w:after="120" w:line="285" w:lineRule="atLeast"/>
         <w:rPr>
           <w:rFonts w:ascii="Consolas" w:eastAsia="Times New Roman" w:hAnsi="Consolas" w:cs="Times New Roman"/>
           <w:color w:val="D4D4D4"/>
@@ -1053,7 +1061,7 @@
     <w:p>
       <w:pPr>
         <w:shd w:val="clear" w:color="auto" w:fill="1E1E1E"/>
-        <w:spacing w:after="0" w:line="285" w:lineRule="atLeast"/>
+        <w:spacing w:after="120" w:line="285" w:lineRule="atLeast"/>
         <w:rPr>
           <w:rFonts w:ascii="Consolas" w:eastAsia="Times New Roman" w:hAnsi="Consolas" w:cs="Times New Roman"/>
           <w:color w:val="D4D4D4"/>
@@ -1154,7 +1162,7 @@
     </w:p>
     <w:p>
       <w:pPr>
-        <w:spacing w:before="120" w:after="0" w:line="240" w:lineRule="auto"/>
+        <w:spacing w:after="120" w:line="240" w:lineRule="auto"/>
         <w:rPr>
           <w:sz w:val="24"/>
           <w:lang w:val="sr-Latn-RS"/>
@@ -1178,7 +1186,7 @@
     <w:p>
       <w:pPr>
         <w:shd w:val="clear" w:color="auto" w:fill="1E1E1E"/>
-        <w:spacing w:after="0" w:line="285" w:lineRule="atLeast"/>
+        <w:spacing w:after="120" w:line="285" w:lineRule="atLeast"/>
         <w:rPr>
           <w:rFonts w:ascii="Consolas" w:eastAsia="Times New Roman" w:hAnsi="Consolas" w:cs="Times New Roman"/>
           <w:color w:val="D4D4D4"/>
@@ -1243,7 +1251,7 @@
     </w:p>
     <w:p>
       <w:pPr>
-        <w:spacing w:before="120" w:after="0" w:line="240" w:lineRule="auto"/>
+        <w:spacing w:after="120" w:line="240" w:lineRule="auto"/>
         <w:rPr>
           <w:sz w:val="24"/>
           <w:lang w:val="sr-Latn-RS"/>
@@ -1260,7 +1268,7 @@
     <w:p>
       <w:pPr>
         <w:shd w:val="clear" w:color="auto" w:fill="1E1E1E"/>
-        <w:spacing w:before="120" w:after="0" w:line="240" w:lineRule="auto"/>
+        <w:spacing w:after="120" w:line="240" w:lineRule="auto"/>
         <w:rPr>
           <w:rFonts w:ascii="Consolas" w:eastAsia="Times New Roman" w:hAnsi="Consolas" w:cs="Times New Roman"/>
           <w:color w:val="D4D4D4"/>
@@ -1434,7 +1442,7 @@
     <w:p>
       <w:pPr>
         <w:shd w:val="clear" w:color="auto" w:fill="1E1E1E"/>
-        <w:spacing w:before="120" w:after="0" w:line="240" w:lineRule="auto"/>
+        <w:spacing w:after="120" w:line="240" w:lineRule="auto"/>
         <w:rPr>
           <w:rFonts w:ascii="Consolas" w:eastAsia="Times New Roman" w:hAnsi="Consolas" w:cs="Times New Roman"/>
           <w:color w:val="D4D4D4"/>
@@ -1607,7 +1615,7 @@
     </w:p>
     <w:p>
       <w:pPr>
-        <w:spacing w:before="120" w:after="0" w:line="240" w:lineRule="auto"/>
+        <w:spacing w:after="120" w:line="240" w:lineRule="auto"/>
         <w:rPr>
           <w:sz w:val="24"/>
           <w:lang w:val="sr-Latn-RS"/>
@@ -1631,7 +1639,7 @@
     <w:p>
       <w:pPr>
         <w:shd w:val="clear" w:color="auto" w:fill="1E1E1E"/>
-        <w:spacing w:after="0" w:line="285" w:lineRule="atLeast"/>
+        <w:spacing w:after="120" w:line="285" w:lineRule="atLeast"/>
         <w:rPr>
           <w:rFonts w:ascii="Consolas" w:eastAsia="Times New Roman" w:hAnsi="Consolas" w:cs="Times New Roman"/>
           <w:color w:val="D4D4D4"/>
@@ -1678,7 +1686,7 @@
     </w:p>
     <w:p>
       <w:pPr>
-        <w:spacing w:before="120" w:after="0" w:line="240" w:lineRule="auto"/>
+        <w:spacing w:after="120" w:line="240" w:lineRule="auto"/>
         <w:rPr>
           <w:sz w:val="24"/>
           <w:lang w:val="sr-Latn-RS"/>
@@ -1695,7 +1703,7 @@
     <w:p>
       <w:pPr>
         <w:shd w:val="clear" w:color="auto" w:fill="1E1E1E"/>
-        <w:spacing w:after="0" w:line="285" w:lineRule="atLeast"/>
+        <w:spacing w:after="120" w:line="285" w:lineRule="atLeast"/>
         <w:rPr>
           <w:rFonts w:ascii="Consolas" w:eastAsia="Times New Roman" w:hAnsi="Consolas" w:cs="Times New Roman"/>
           <w:color w:val="D4D4D4"/>
@@ -1760,30 +1768,23 @@
     </w:p>
     <w:p>
       <w:pPr>
-        <w:spacing w:before="120" w:after="0" w:line="240" w:lineRule="auto"/>
-        <w:rPr>
-          <w:sz w:val="24"/>
-          <w:lang w:val="sr-Latn-RS"/>
-        </w:rPr>
-      </w:pPr>
-      <w:r>
-        <w:rPr>
-          <w:sz w:val="24"/>
-          <w:lang w:val="sr-Latn-RS"/>
-        </w:rPr>
-        <w:t xml:space="preserve">Iscrtava prozor sa porukom </w:t>
-      </w:r>
-      <w:r>
-        <w:rPr>
-          <w:sz w:val="24"/>
-          <w:lang w:val="sr-Latn-RS"/>
-        </w:rPr>
-        <w:t>koji igrač je pobedio.</w:t>
-      </w:r>
-    </w:p>
-    <w:p>
-      <w:pPr>
-        <w:spacing w:before="120" w:after="0" w:line="240" w:lineRule="auto"/>
+        <w:spacing w:after="120" w:line="240" w:lineRule="auto"/>
+        <w:rPr>
+          <w:sz w:val="24"/>
+          <w:lang w:val="sr-Latn-RS"/>
+        </w:rPr>
+      </w:pPr>
+      <w:r>
+        <w:rPr>
+          <w:sz w:val="24"/>
+          <w:lang w:val="sr-Latn-RS"/>
+        </w:rPr>
+        <w:t>Iscrtava prozor sa porukom koji igrač je pobedio.</w:t>
+      </w:r>
+    </w:p>
+    <w:p>
+      <w:pPr>
+        <w:spacing w:after="120" w:line="240" w:lineRule="auto"/>
         <w:rPr>
           <w:sz w:val="24"/>
           <w:lang w:val="sr-Latn-RS"/>
@@ -1825,7 +1826,7 @@
     <w:p>
       <w:pPr>
         <w:shd w:val="clear" w:color="auto" w:fill="1E1E1E"/>
-        <w:spacing w:after="0" w:line="285" w:lineRule="atLeast"/>
+        <w:spacing w:after="120" w:line="285" w:lineRule="atLeast"/>
         <w:rPr>
           <w:rFonts w:ascii="Consolas" w:eastAsia="Times New Roman" w:hAnsi="Consolas" w:cs="Times New Roman"/>
           <w:color w:val="D4D4D4"/>
@@ -1872,24 +1873,34 @@
     </w:p>
     <w:p>
       <w:pPr>
-        <w:spacing w:before="120" w:after="0" w:line="240" w:lineRule="auto"/>
-        <w:rPr>
-          <w:sz w:val="24"/>
-          <w:lang w:val="sr-Latn-RS"/>
-        </w:rPr>
-      </w:pPr>
-      <w:r>
-        <w:rPr>
-          <w:sz w:val="24"/>
-          <w:lang w:val="sr-Latn-RS"/>
-        </w:rPr>
+        <w:spacing w:after="120" w:line="240" w:lineRule="auto"/>
+        <w:rPr>
+          <w:sz w:val="24"/>
+          <w:lang w:val="sr-Latn-RS"/>
+        </w:rPr>
+      </w:pPr>
+      <w:r>
+        <w:rPr>
+          <w:sz w:val="24"/>
+          <w:lang w:val="sr-Latn-RS"/>
+        </w:rPr>
+        <w:lastRenderedPageBreak/>
         <w:t>Funkcija koja računa broj poteza, služi za ispisivanje brojeva na dominama i računanje mogućih poteza igrača.</w:t>
       </w:r>
     </w:p>
     <w:p>
       <w:pPr>
+        <w:spacing w:after="120" w:line="240" w:lineRule="auto"/>
+        <w:rPr>
+          <w:sz w:val="24"/>
+          <w:lang w:val="sr-Latn-RS"/>
+        </w:rPr>
+      </w:pPr>
+    </w:p>
+    <w:p>
+      <w:pPr>
         <w:shd w:val="clear" w:color="auto" w:fill="1E1E1E"/>
-        <w:spacing w:before="120" w:after="0" w:line="240" w:lineRule="auto"/>
+        <w:spacing w:after="120" w:line="240" w:lineRule="auto"/>
         <w:rPr>
           <w:rFonts w:ascii="Consolas" w:eastAsia="Times New Roman" w:hAnsi="Consolas" w:cs="Times New Roman"/>
           <w:color w:val="D4D4D4"/>
@@ -2008,7 +2019,7 @@
     </w:p>
     <w:p>
       <w:pPr>
-        <w:spacing w:before="120" w:after="0" w:line="240" w:lineRule="auto"/>
+        <w:spacing w:after="120" w:line="240" w:lineRule="auto"/>
         <w:rPr>
           <w:sz w:val="24"/>
           <w:lang w:val="sr-Latn-RS"/>
@@ -2025,7 +2036,7 @@
     <w:p>
       <w:pPr>
         <w:shd w:val="clear" w:color="auto" w:fill="1E1E1E"/>
-        <w:spacing w:after="0" w:line="285" w:lineRule="atLeast"/>
+        <w:spacing w:after="120" w:line="285" w:lineRule="atLeast"/>
         <w:rPr>
           <w:rFonts w:ascii="Consolas" w:eastAsia="Times New Roman" w:hAnsi="Consolas" w:cs="Times New Roman"/>
           <w:color w:val="D4D4D4"/>
@@ -2090,7 +2101,7 @@
     </w:p>
     <w:p>
       <w:pPr>
-        <w:spacing w:before="120" w:after="0" w:line="240" w:lineRule="auto"/>
+        <w:spacing w:after="120" w:line="240" w:lineRule="auto"/>
         <w:rPr>
           <w:sz w:val="24"/>
           <w:lang w:val="sr-Latn-RS"/>
@@ -2107,7 +2118,7 @@
     <w:p>
       <w:pPr>
         <w:shd w:val="clear" w:color="auto" w:fill="1E1E1E"/>
-        <w:spacing w:after="0" w:line="285" w:lineRule="atLeast"/>
+        <w:spacing w:after="120" w:line="285" w:lineRule="atLeast"/>
         <w:rPr>
           <w:rFonts w:ascii="Consolas" w:eastAsia="Times New Roman" w:hAnsi="Consolas" w:cs="Times New Roman"/>
           <w:color w:val="D4D4D4"/>
@@ -2226,7 +2237,7 @@
     </w:p>
     <w:p>
       <w:pPr>
-        <w:spacing w:before="120" w:after="0" w:line="240" w:lineRule="auto"/>
+        <w:spacing w:after="120" w:line="240" w:lineRule="auto"/>
         <w:rPr>
           <w:sz w:val="24"/>
           <w:lang w:val="sr-Latn-RS"/>
@@ -2243,7 +2254,7 @@
     <w:p>
       <w:pPr>
         <w:shd w:val="clear" w:color="auto" w:fill="1E1E1E"/>
-        <w:spacing w:after="0" w:line="285" w:lineRule="atLeast"/>
+        <w:spacing w:after="120" w:line="285" w:lineRule="atLeast"/>
         <w:rPr>
           <w:rFonts w:ascii="Consolas" w:eastAsia="Times New Roman" w:hAnsi="Consolas" w:cs="Times New Roman"/>
           <w:color w:val="D4D4D4"/>
@@ -2258,7 +2269,6 @@
           <w:sz w:val="21"/>
           <w:szCs w:val="21"/>
         </w:rPr>
-        <w:lastRenderedPageBreak/>
         <w:t>def</w:t>
       </w:r>
       <w:r>
@@ -2327,7 +2337,7 @@
     </w:p>
     <w:p>
       <w:pPr>
-        <w:spacing w:before="120" w:after="0" w:line="240" w:lineRule="auto"/>
+        <w:spacing w:after="120" w:line="240" w:lineRule="auto"/>
         <w:rPr>
           <w:sz w:val="24"/>
           <w:lang w:val="sr-Latn-RS"/>
@@ -2351,7 +2361,7 @@
     <w:p>
       <w:pPr>
         <w:shd w:val="clear" w:color="auto" w:fill="1E1E1E"/>
-        <w:spacing w:after="0" w:line="285" w:lineRule="atLeast"/>
+        <w:spacing w:after="120" w:line="285" w:lineRule="atLeast"/>
         <w:rPr>
           <w:rFonts w:ascii="Consolas" w:eastAsia="Times New Roman" w:hAnsi="Consolas" w:cs="Times New Roman"/>
           <w:color w:val="D4D4D4"/>
@@ -2434,7 +2444,7 @@
     </w:p>
     <w:p>
       <w:pPr>
-        <w:spacing w:before="120" w:after="0" w:line="240" w:lineRule="auto"/>
+        <w:spacing w:after="120" w:line="240" w:lineRule="auto"/>
         <w:rPr>
           <w:sz w:val="24"/>
           <w:lang w:val="sr-Latn-RS"/>
@@ -2451,7 +2461,7 @@
     <w:p>
       <w:pPr>
         <w:shd w:val="clear" w:color="auto" w:fill="1E1E1E"/>
-        <w:spacing w:after="0" w:line="285" w:lineRule="atLeast"/>
+        <w:spacing w:after="120" w:line="285" w:lineRule="atLeast"/>
         <w:rPr>
           <w:rFonts w:ascii="Consolas" w:eastAsia="Times New Roman" w:hAnsi="Consolas" w:cs="Times New Roman"/>
           <w:color w:val="D4D4D4"/>
@@ -2570,7 +2580,7 @@
     </w:p>
     <w:p>
       <w:pPr>
-        <w:spacing w:before="120" w:after="0" w:line="240" w:lineRule="auto"/>
+        <w:spacing w:after="120" w:line="240" w:lineRule="auto"/>
         <w:rPr>
           <w:sz w:val="24"/>
           <w:lang w:val="sr-Latn-RS"/>
@@ -2587,7 +2597,7 @@
     <w:p>
       <w:pPr>
         <w:shd w:val="clear" w:color="auto" w:fill="1E1E1E"/>
-        <w:spacing w:after="0" w:line="285" w:lineRule="atLeast"/>
+        <w:spacing w:after="120" w:line="285" w:lineRule="atLeast"/>
         <w:rPr>
           <w:rFonts w:ascii="Consolas" w:eastAsia="Times New Roman" w:hAnsi="Consolas" w:cs="Times New Roman"/>
           <w:color w:val="D4D4D4"/>
@@ -2706,7 +2716,7 @@
     </w:p>
     <w:p>
       <w:pPr>
-        <w:spacing w:before="120" w:after="0" w:line="240" w:lineRule="auto"/>
+        <w:spacing w:after="120" w:line="240" w:lineRule="auto"/>
         <w:rPr>
           <w:sz w:val="24"/>
           <w:lang w:val="sr-Latn-RS"/>
@@ -2723,7 +2733,7 @@
     <w:p>
       <w:pPr>
         <w:shd w:val="clear" w:color="auto" w:fill="1E1E1E"/>
-        <w:spacing w:before="120" w:after="0" w:line="240" w:lineRule="auto"/>
+        <w:spacing w:after="120" w:line="240" w:lineRule="auto"/>
         <w:rPr>
           <w:rFonts w:ascii="Consolas" w:eastAsia="Times New Roman" w:hAnsi="Consolas" w:cs="Times New Roman"/>
           <w:color w:val="D4D4D4"/>
@@ -2788,7 +2798,7 @@
     </w:p>
     <w:p>
       <w:pPr>
-        <w:spacing w:before="120" w:after="0" w:line="240" w:lineRule="auto"/>
+        <w:spacing w:after="120" w:line="240" w:lineRule="auto"/>
         <w:rPr>
           <w:sz w:val="24"/>
           <w:lang w:val="sr-Latn-RS"/>
@@ -2804,7 +2814,7 @@
     </w:p>
     <w:p>
       <w:pPr>
-        <w:spacing w:before="120" w:after="0" w:line="240" w:lineRule="auto"/>
+        <w:spacing w:after="120" w:line="240" w:lineRule="auto"/>
         <w:rPr>
           <w:sz w:val="24"/>
           <w:lang w:val="sr-Latn-RS"/>
@@ -2860,7 +2870,7 @@
     <w:p>
       <w:pPr>
         <w:shd w:val="clear" w:color="auto" w:fill="1E1E1E"/>
-        <w:spacing w:before="120" w:after="0" w:line="240" w:lineRule="auto"/>
+        <w:spacing w:after="120" w:line="240" w:lineRule="auto"/>
         <w:rPr>
           <w:rFonts w:ascii="Consolas" w:eastAsia="Times New Roman" w:hAnsi="Consolas" w:cs="Times New Roman"/>
           <w:color w:val="D4D4D4"/>
@@ -2943,7 +2953,7 @@
     </w:p>
     <w:p>
       <w:pPr>
-        <w:spacing w:before="120" w:after="0" w:line="240" w:lineRule="auto"/>
+        <w:spacing w:after="120" w:line="240" w:lineRule="auto"/>
         <w:rPr>
           <w:sz w:val="24"/>
           <w:lang w:val="sr-Latn-RS"/>
@@ -3004,7 +3014,7 @@
     <w:p>
       <w:pPr>
         <w:shd w:val="clear" w:color="auto" w:fill="1E1E1E"/>
-        <w:spacing w:before="120" w:after="0" w:line="240" w:lineRule="auto"/>
+        <w:spacing w:after="120" w:line="240" w:lineRule="auto"/>
         <w:rPr>
           <w:rFonts w:ascii="Consolas" w:eastAsia="Times New Roman" w:hAnsi="Consolas" w:cs="Times New Roman"/>
           <w:color w:val="D4D4D4"/>
@@ -3069,7 +3079,7 @@
     </w:p>
     <w:p>
       <w:pPr>
-        <w:spacing w:before="120" w:after="0" w:line="240" w:lineRule="auto"/>
+        <w:spacing w:after="120" w:line="240" w:lineRule="auto"/>
         <w:rPr>
           <w:sz w:val="24"/>
           <w:lang w:val="sr-Latn-RS"/>
@@ -3086,7 +3096,7 @@
     <w:p>
       <w:pPr>
         <w:shd w:val="clear" w:color="auto" w:fill="1E1E1E"/>
-        <w:spacing w:before="120" w:after="0" w:line="240" w:lineRule="auto"/>
+        <w:spacing w:after="120" w:line="240" w:lineRule="auto"/>
         <w:rPr>
           <w:rFonts w:ascii="Consolas" w:eastAsia="Times New Roman" w:hAnsi="Consolas" w:cs="Times New Roman"/>
           <w:color w:val="D4D4D4"/>
@@ -3151,7 +3161,7 @@
     </w:p>
     <w:p>
       <w:pPr>
-        <w:spacing w:before="120" w:after="0" w:line="240" w:lineRule="auto"/>
+        <w:spacing w:after="120" w:line="240" w:lineRule="auto"/>
         <w:rPr>
           <w:sz w:val="24"/>
           <w:lang w:val="sr-Latn-RS"/>

</xml_diff>